<commit_message>
cập nhật các task api (data dummy) + design lại tên các api
</commit_message>
<xml_diff>
--- a/documents/sprint-2/G10-G13-Document.docx
+++ b/documents/sprint-2/G10-G13-Document.docx
@@ -43,7 +43,7 @@
             <v:path o:extrusionok="f" gradientshapeok="t" o:connecttype="rect"/>
             <o:lock v:ext="edit" aspectratio="t"/>
           </v:shapetype>
-          <v:shape id="_x0000_i1025" type="#_x0000_t75" style="width:467.05pt;height:109.55pt">
+          <v:shape id="_x0000_i1025" type="#_x0000_t75" style="width:467.05pt;height:109.6pt">
             <v:imagedata r:id="rId5" o:title="G10-G13-v1"/>
           </v:shape>
         </w:pict>
@@ -2023,31 +2023,13 @@
         <w:rPr>
           <w:shd w:val="clear" w:color="auto" w:fill="F8F9FA"/>
         </w:rPr>
-        <w:t>global-item-searchs</w:t>
+        <w:t>sites/{siteId}/</w:t>
       </w:r>
       <w:r>
         <w:rPr>
           <w:shd w:val="clear" w:color="auto" w:fill="F8F9FA"/>
         </w:rPr>
-        <w:t>/{</w:t>
-      </w:r>
-      <w:r>
-        <w:rPr>
-          <w:shd w:val="clear" w:color="auto" w:fill="F8F9FA"/>
-        </w:rPr>
-        <w:t>site</w:t>
-      </w:r>
-      <w:r>
-        <w:rPr>
-          <w:shd w:val="clear" w:color="auto" w:fill="F8F9FA"/>
-        </w:rPr>
-        <w:t>Id}</w:t>
-      </w:r>
-      <w:r>
-        <w:rPr>
-          <w:shd w:val="clear" w:color="auto" w:fill="F8F9FA"/>
-        </w:rPr>
-        <w:t>/</w:t>
+        <w:t>global-item-searchs/</w:t>
       </w:r>
       <w:r>
         <w:t>fields</w:t>
@@ -2758,8 +2740,22 @@
         <w:rPr>
           <w:shd w:val="clear" w:color="auto" w:fill="F8F9FA"/>
         </w:rPr>
-        <w:t>POST api/v2/global-item-searchs/{siteId}</w:t>
-      </w:r>
+        <w:t>POST api/v2/</w:t>
+      </w:r>
+      <w:r>
+        <w:rPr>
+          <w:shd w:val="clear" w:color="auto" w:fill="F8F9FA"/>
+        </w:rPr>
+        <w:t>sites/{siteId}/</w:t>
+      </w:r>
+      <w:r>
+        <w:rPr>
+          <w:shd w:val="clear" w:color="auto" w:fill="F8F9FA"/>
+        </w:rPr>
+        <w:t>global-item-searchs</w:t>
+      </w:r>
+      <w:bookmarkStart w:id="0" w:name="_GoBack"/>
+      <w:bookmarkEnd w:id="0"/>
     </w:p>
     <w:p>
       <w:pPr>
@@ -3298,8 +3294,6 @@
                 <w:szCs w:val="26"/>
               </w:rPr>
             </w:pPr>
-            <w:bookmarkStart w:id="0" w:name="_GoBack"/>
-            <w:bookmarkEnd w:id="0"/>
           </w:p>
         </w:tc>
       </w:tr>

</xml_diff>

<commit_message>
cap nhat tai lieu G10-G13 test notication demo for team outsource
</commit_message>
<xml_diff>
--- a/documents/sprint-2/G10-G13-Document.docx
+++ b/documents/sprint-2/G10-G13-Document.docx
@@ -43,7 +43,7 @@
             <v:path o:extrusionok="f" gradientshapeok="t" o:connecttype="rect"/>
             <o:lock v:ext="edit" aspectratio="t"/>
           </v:shapetype>
-          <v:shape id="_x0000_i1025" type="#_x0000_t75" style="width:467.05pt;height:109.6pt">
+          <v:shape id="_x0000_i1025" type="#_x0000_t75" style="width:467.25pt;height:109.5pt">
             <v:imagedata r:id="rId5" o:title="G10-G13-v1"/>
           </v:shape>
         </w:pict>
@@ -56,14 +56,27 @@
       <w:r>
         <w:t xml:space="preserve">Hình  </w:t>
       </w:r>
-      <w:fldSimple w:instr=" SEQ Hình_ \* ARABIC ">
-        <w:r>
-          <w:rPr>
-            <w:noProof/>
-          </w:rPr>
-          <w:t>1</w:t>
-        </w:r>
-      </w:fldSimple>
+      <w:r>
+        <w:fldChar w:fldCharType="begin"/>
+      </w:r>
+      <w:r>
+        <w:instrText xml:space="preserve"> SEQ Hình_ \* ARABIC </w:instrText>
+      </w:r>
+      <w:r>
+        <w:fldChar w:fldCharType="separate"/>
+      </w:r>
+      <w:r>
+        <w:rPr>
+          <w:noProof/>
+        </w:rPr>
+        <w:t>1</w:t>
+      </w:r>
+      <w:r>
+        <w:rPr>
+          <w:noProof/>
+        </w:rPr>
+        <w:fldChar w:fldCharType="end"/>
+      </w:r>
       <w:r>
         <w:t>: Đặc tả màn hình G10-G13</w:t>
       </w:r>
@@ -2754,8 +2767,6 @@
         </w:rPr>
         <w:t>global-item-searchs</w:t>
       </w:r>
-      <w:bookmarkStart w:id="0" w:name="_GoBack"/>
-      <w:bookmarkEnd w:id="0"/>
     </w:p>
     <w:p>
       <w:pPr>
@@ -3285,6 +3296,18 @@
               </w:rPr>
               <w:t xml:space="preserve">&lt;ctr_no&gt;": </w:t>
             </w:r>
+            <w:r>
+              <w:rPr>
+                <w:rFonts w:ascii="Times New Roman" w:hAnsi="Times New Roman" w:cs="Times New Roman"/>
+                <w:color w:val="172B4D"/>
+                <w:sz w:val="26"/>
+                <w:szCs w:val="26"/>
+                <w:shd w:val="clear" w:color="auto" w:fill="FFFFFF"/>
+              </w:rPr>
+              <w:t>ctr no</w:t>
+            </w:r>
+            <w:bookmarkStart w:id="0" w:name="_GoBack"/>
+            <w:bookmarkEnd w:id="0"/>
           </w:p>
           <w:p>
             <w:pPr>

</xml_diff>

<commit_message>
cập nhật tài liệu màn hình G10-G30
</commit_message>
<xml_diff>
--- a/documents/sprint-2/G10-G13-Document.docx
+++ b/documents/sprint-2/G10-G13-Document.docx
@@ -56,27 +56,14 @@
       <w:r>
         <w:t xml:space="preserve">Hình  </w:t>
       </w:r>
-      <w:r>
-        <w:fldChar w:fldCharType="begin"/>
-      </w:r>
-      <w:r>
-        <w:instrText xml:space="preserve"> SEQ Hình_ \* ARABIC </w:instrText>
-      </w:r>
-      <w:r>
-        <w:fldChar w:fldCharType="separate"/>
-      </w:r>
-      <w:r>
-        <w:rPr>
-          <w:noProof/>
-        </w:rPr>
-        <w:t>1</w:t>
-      </w:r>
-      <w:r>
-        <w:rPr>
-          <w:noProof/>
-        </w:rPr>
-        <w:fldChar w:fldCharType="end"/>
-      </w:r>
+      <w:fldSimple w:instr=" SEQ Hình_ \* ARABIC ">
+        <w:r>
+          <w:rPr>
+            <w:noProof/>
+          </w:rPr>
+          <w:t>1</w:t>
+        </w:r>
+      </w:fldSimple>
       <w:r>
         <w:t>: Đặc tả màn hình G10-G13</w:t>
       </w:r>
@@ -531,12 +518,14 @@
       <w:pPr>
         <w:pStyle w:val="Heading5"/>
       </w:pPr>
+      <w:proofErr w:type="gramStart"/>
       <w:r>
         <w:t>Desc:</w:t>
       </w:r>
       <w:r>
         <w:t>.</w:t>
       </w:r>
+      <w:proofErr w:type="gramEnd"/>
     </w:p>
     <w:p>
       <w:pPr>
@@ -579,12 +568,14 @@
       <w:pPr>
         <w:pStyle w:val="Heading5"/>
       </w:pPr>
+      <w:proofErr w:type="gramStart"/>
       <w:r>
         <w:t>Desc:</w:t>
       </w:r>
       <w:r>
         <w:t>.</w:t>
       </w:r>
+      <w:proofErr w:type="gramEnd"/>
     </w:p>
     <w:p>
       <w:pPr>
@@ -627,6 +618,7 @@
       <w:pPr>
         <w:pStyle w:val="Heading5"/>
       </w:pPr>
+      <w:proofErr w:type="gramStart"/>
       <w:r>
         <w:lastRenderedPageBreak/>
         <w:t>Desc:</w:t>
@@ -634,6 +626,7 @@
       <w:r>
         <w:t>.</w:t>
       </w:r>
+      <w:proofErr w:type="gramEnd"/>
     </w:p>
     <w:p>
       <w:pPr>
@@ -676,12 +669,14 @@
       <w:pPr>
         <w:pStyle w:val="Heading5"/>
       </w:pPr>
+      <w:proofErr w:type="gramStart"/>
       <w:r>
         <w:t>Desc:</w:t>
       </w:r>
       <w:r>
         <w:t>.</w:t>
       </w:r>
+      <w:proofErr w:type="gramEnd"/>
     </w:p>
     <w:p>
       <w:pPr>
@@ -820,12 +815,14 @@
       <w:pPr>
         <w:pStyle w:val="Heading5"/>
       </w:pPr>
+      <w:proofErr w:type="gramStart"/>
       <w:r>
         <w:t>Desc:</w:t>
       </w:r>
       <w:r>
         <w:t>.</w:t>
       </w:r>
+      <w:proofErr w:type="gramEnd"/>
     </w:p>
     <w:p>
       <w:pPr>
@@ -868,12 +865,14 @@
       <w:pPr>
         <w:pStyle w:val="Heading5"/>
       </w:pPr>
+      <w:proofErr w:type="gramStart"/>
       <w:r>
         <w:t>Desc:</w:t>
       </w:r>
       <w:r>
         <w:t>.</w:t>
       </w:r>
+      <w:proofErr w:type="gramEnd"/>
     </w:p>
     <w:p>
       <w:pPr>
@@ -916,12 +915,14 @@
       <w:pPr>
         <w:pStyle w:val="Heading5"/>
       </w:pPr>
+      <w:proofErr w:type="gramStart"/>
       <w:r>
         <w:t>Desc:</w:t>
       </w:r>
       <w:r>
         <w:t>.</w:t>
       </w:r>
+      <w:proofErr w:type="gramEnd"/>
     </w:p>
     <w:p>
       <w:pPr>
@@ -964,12 +965,14 @@
       <w:pPr>
         <w:pStyle w:val="Heading5"/>
       </w:pPr>
+      <w:proofErr w:type="gramStart"/>
       <w:r>
         <w:t>Desc:</w:t>
       </w:r>
       <w:r>
         <w:t>.</w:t>
       </w:r>
+      <w:proofErr w:type="gramEnd"/>
     </w:p>
     <w:p>
       <w:pPr>
@@ -1105,6 +1108,7 @@
       <w:pPr>
         <w:pStyle w:val="Heading5"/>
       </w:pPr>
+      <w:proofErr w:type="gramStart"/>
       <w:r>
         <w:lastRenderedPageBreak/>
         <w:t>Desc:</w:t>
@@ -1112,6 +1116,7 @@
       <w:r>
         <w:t>.</w:t>
       </w:r>
+      <w:proofErr w:type="gramEnd"/>
     </w:p>
     <w:p>
       <w:pPr>
@@ -1154,12 +1159,14 @@
       <w:pPr>
         <w:pStyle w:val="Heading5"/>
       </w:pPr>
+      <w:proofErr w:type="gramStart"/>
       <w:r>
         <w:t>Desc:</w:t>
       </w:r>
       <w:r>
         <w:t>.</w:t>
       </w:r>
+      <w:proofErr w:type="gramEnd"/>
     </w:p>
     <w:p>
       <w:pPr>
@@ -1202,12 +1209,14 @@
       <w:pPr>
         <w:pStyle w:val="Heading5"/>
       </w:pPr>
+      <w:proofErr w:type="gramStart"/>
       <w:r>
         <w:t>Desc:</w:t>
       </w:r>
       <w:r>
         <w:t>.</w:t>
       </w:r>
+      <w:proofErr w:type="gramEnd"/>
     </w:p>
     <w:p>
       <w:pPr>
@@ -1250,12 +1259,14 @@
       <w:pPr>
         <w:pStyle w:val="Heading5"/>
       </w:pPr>
+      <w:proofErr w:type="gramStart"/>
       <w:r>
         <w:t>Desc:</w:t>
       </w:r>
       <w:r>
         <w:t>.</w:t>
       </w:r>
+      <w:proofErr w:type="gramEnd"/>
     </w:p>
     <w:p>
       <w:pPr>
@@ -1391,12 +1402,14 @@
       <w:pPr>
         <w:pStyle w:val="Heading5"/>
       </w:pPr>
+      <w:proofErr w:type="gramStart"/>
       <w:r>
         <w:t>Desc:</w:t>
       </w:r>
       <w:r>
         <w:t>.</w:t>
       </w:r>
+      <w:proofErr w:type="gramEnd"/>
     </w:p>
     <w:p>
       <w:pPr>
@@ -1439,12 +1452,14 @@
       <w:pPr>
         <w:pStyle w:val="Heading5"/>
       </w:pPr>
+      <w:proofErr w:type="gramStart"/>
       <w:r>
         <w:t>Desc:</w:t>
       </w:r>
       <w:r>
         <w:t>.</w:t>
       </w:r>
+      <w:proofErr w:type="gramEnd"/>
     </w:p>
     <w:p>
       <w:pPr>
@@ -1487,12 +1502,14 @@
       <w:pPr>
         <w:pStyle w:val="Heading5"/>
       </w:pPr>
+      <w:proofErr w:type="gramStart"/>
       <w:r>
         <w:t>Desc:</w:t>
       </w:r>
       <w:r>
         <w:t>.</w:t>
       </w:r>
+      <w:proofErr w:type="gramEnd"/>
     </w:p>
     <w:p>
       <w:pPr>
@@ -1535,12 +1552,14 @@
       <w:pPr>
         <w:pStyle w:val="Heading5"/>
       </w:pPr>
+      <w:proofErr w:type="gramStart"/>
       <w:r>
         <w:t>Desc:</w:t>
       </w:r>
       <w:r>
         <w:t>.</w:t>
       </w:r>
+      <w:proofErr w:type="gramEnd"/>
     </w:p>
     <w:p>
       <w:pPr>
@@ -1680,12 +1699,14 @@
       <w:pPr>
         <w:pStyle w:val="Heading5"/>
       </w:pPr>
+      <w:proofErr w:type="gramStart"/>
       <w:r>
         <w:t>Desc:</w:t>
       </w:r>
       <w:r>
         <w:t>.</w:t>
       </w:r>
+      <w:proofErr w:type="gramEnd"/>
     </w:p>
     <w:p>
       <w:pPr>
@@ -1728,12 +1749,14 @@
       <w:pPr>
         <w:pStyle w:val="Heading5"/>
       </w:pPr>
+      <w:proofErr w:type="gramStart"/>
       <w:r>
         <w:t>Desc:</w:t>
       </w:r>
       <w:r>
         <w:t>.</w:t>
       </w:r>
+      <w:proofErr w:type="gramEnd"/>
     </w:p>
     <w:p>
       <w:pPr>
@@ -1776,12 +1799,14 @@
       <w:pPr>
         <w:pStyle w:val="Heading5"/>
       </w:pPr>
+      <w:proofErr w:type="gramStart"/>
       <w:r>
         <w:t>Desc:</w:t>
       </w:r>
       <w:r>
         <w:t>.</w:t>
       </w:r>
+      <w:proofErr w:type="gramEnd"/>
     </w:p>
     <w:p>
       <w:pPr>
@@ -1824,12 +1849,14 @@
       <w:pPr>
         <w:pStyle w:val="Heading5"/>
       </w:pPr>
+      <w:proofErr w:type="gramStart"/>
       <w:r>
         <w:t>Desc:</w:t>
       </w:r>
       <w:r>
         <w:t>.</w:t>
       </w:r>
+      <w:proofErr w:type="gramEnd"/>
     </w:p>
     <w:p>
       <w:pPr>
@@ -1968,12 +1995,14 @@
       <w:pPr>
         <w:pStyle w:val="Heading5"/>
       </w:pPr>
+      <w:proofErr w:type="gramStart"/>
       <w:r>
         <w:t>Desc:</w:t>
       </w:r>
       <w:r>
         <w:t>.</w:t>
       </w:r>
+      <w:proofErr w:type="gramEnd"/>
     </w:p>
     <w:p>
       <w:pPr>
@@ -2020,6 +2049,8 @@
           <w:shd w:val="clear" w:color="auto" w:fill="F8F9FA"/>
         </w:rPr>
       </w:pPr>
+      <w:bookmarkStart w:id="0" w:name="_GoBack"/>
+      <w:bookmarkEnd w:id="0"/>
       <w:r>
         <w:rPr>
           <w:shd w:val="clear" w:color="auto" w:fill="F8F9FA"/>
@@ -2042,10 +2073,7 @@
         <w:rPr>
           <w:shd w:val="clear" w:color="auto" w:fill="F8F9FA"/>
         </w:rPr>
-        <w:t>global-item-searchs/</w:t>
-      </w:r>
-      <w:r>
-        <w:t>fields</w:t>
+        <w:t>global-item-searchs</w:t>
       </w:r>
     </w:p>
     <w:p>
@@ -2279,6 +2307,16 @@
                 <w:szCs w:val="26"/>
                 <w:shd w:val="clear" w:color="auto" w:fill="FFFFFF"/>
               </w:rPr>
+              <w:t>[</w:t>
+            </w:r>
+            <w:r>
+              <w:rPr>
+                <w:rFonts w:ascii="Times New Roman" w:hAnsi="Times New Roman" w:cs="Times New Roman"/>
+                <w:color w:val="172B4D"/>
+                <w:sz w:val="26"/>
+                <w:szCs w:val="26"/>
+                <w:shd w:val="clear" w:color="auto" w:fill="FFFFFF"/>
+              </w:rPr>
               <w:t>{</w:t>
             </w:r>
           </w:p>
@@ -2573,7 +2611,27 @@
                 <w:szCs w:val="26"/>
                 <w:shd w:val="clear" w:color="auto" w:fill="FFFFFF"/>
               </w:rPr>
-              <w:t xml:space="preserve">    { </w:t>
+              <w:t xml:space="preserve">    </w:t>
+            </w:r>
+            <w:r>
+              <w:rPr>
+                <w:rFonts w:ascii="Times New Roman" w:hAnsi="Times New Roman" w:cs="Times New Roman"/>
+                <w:color w:val="172B4D"/>
+                <w:sz w:val="26"/>
+                <w:szCs w:val="26"/>
+                <w:shd w:val="clear" w:color="auto" w:fill="FFFFFF"/>
+              </w:rPr>
+              <w:t>[</w:t>
+            </w:r>
+            <w:r>
+              <w:rPr>
+                <w:rFonts w:ascii="Times New Roman" w:hAnsi="Times New Roman" w:cs="Times New Roman"/>
+                <w:color w:val="172B4D"/>
+                <w:sz w:val="26"/>
+                <w:szCs w:val="26"/>
+                <w:shd w:val="clear" w:color="auto" w:fill="FFFFFF"/>
+              </w:rPr>
+              <w:t xml:space="preserve">{ </w:t>
             </w:r>
           </w:p>
           <w:p>
@@ -2688,6 +2746,16 @@
               </w:rPr>
               <w:t xml:space="preserve">    }</w:t>
             </w:r>
+            <w:r>
+              <w:rPr>
+                <w:rFonts w:ascii="Times New Roman" w:hAnsi="Times New Roman" w:cs="Times New Roman"/>
+                <w:color w:val="172B4D"/>
+                <w:sz w:val="26"/>
+                <w:szCs w:val="26"/>
+                <w:shd w:val="clear" w:color="auto" w:fill="FFFFFF"/>
+              </w:rPr>
+              <w:t>,..]</w:t>
+            </w:r>
           </w:p>
           <w:p>
             <w:pPr>
@@ -2706,6 +2774,16 @@
                 <w:shd w:val="clear" w:color="auto" w:fill="FFFFFF"/>
               </w:rPr>
               <w:t>}</w:t>
+            </w:r>
+            <w:r>
+              <w:rPr>
+                <w:rFonts w:ascii="Times New Roman" w:hAnsi="Times New Roman" w:cs="Times New Roman"/>
+                <w:color w:val="172B4D"/>
+                <w:sz w:val="26"/>
+                <w:szCs w:val="26"/>
+                <w:shd w:val="clear" w:color="auto" w:fill="FFFFFF"/>
+              </w:rPr>
+              <w:t>,…]</w:t>
             </w:r>
           </w:p>
         </w:tc>
@@ -2911,6 +2989,476 @@
           </w:p>
         </w:tc>
       </w:tr>
+      <w:tr>
+        <w:tc>
+          <w:tcPr>
+            <w:tcW w:w="4675" w:type="dxa"/>
+          </w:tcPr>
+          <w:p>
+            <w:pPr>
+              <w:rPr>
+                <w:rFonts w:ascii="Times New Roman" w:hAnsi="Times New Roman" w:cs="Times New Roman"/>
+                <w:sz w:val="26"/>
+                <w:szCs w:val="26"/>
+              </w:rPr>
+            </w:pPr>
+            <w:r>
+              <w:rPr>
+                <w:rFonts w:ascii="Times New Roman" w:hAnsi="Times New Roman" w:cs="Times New Roman"/>
+                <w:sz w:val="26"/>
+                <w:szCs w:val="26"/>
+              </w:rPr>
+              <w:t>[</w:t>
+            </w:r>
+            <w:r>
+              <w:rPr>
+                <w:rFonts w:ascii="Times New Roman" w:hAnsi="Times New Roman" w:cs="Times New Roman"/>
+                <w:sz w:val="26"/>
+                <w:szCs w:val="26"/>
+              </w:rPr>
+              <w:t>{</w:t>
+            </w:r>
+          </w:p>
+          <w:p>
+            <w:pPr>
+              <w:rPr>
+                <w:rFonts w:ascii="Times New Roman" w:hAnsi="Times New Roman" w:cs="Times New Roman"/>
+                <w:color w:val="172B4D"/>
+                <w:sz w:val="26"/>
+                <w:szCs w:val="26"/>
+                <w:shd w:val="clear" w:color="auto" w:fill="FFFFFF"/>
+              </w:rPr>
+            </w:pPr>
+            <w:r>
+              <w:rPr>
+                <w:rFonts w:ascii="Times New Roman" w:hAnsi="Times New Roman" w:cs="Times New Roman"/>
+                <w:color w:val="172B4D"/>
+                <w:sz w:val="26"/>
+                <w:szCs w:val="26"/>
+                <w:shd w:val="clear" w:color="auto" w:fill="FFFFFF"/>
+              </w:rPr>
+              <w:t xml:space="preserve">     </w:t>
+            </w:r>
+            <w:r>
+              <w:rPr>
+                <w:rFonts w:ascii="Times New Roman" w:hAnsi="Times New Roman" w:cs="Times New Roman"/>
+                <w:color w:val="172B4D"/>
+                <w:sz w:val="26"/>
+                <w:szCs w:val="26"/>
+                <w:shd w:val="clear" w:color="auto" w:fill="FFFFFF"/>
+              </w:rPr>
+              <w:t>"</w:t>
+            </w:r>
+            <w:r>
+              <w:rPr>
+                <w:rFonts w:ascii="Times New Roman" w:hAnsi="Times New Roman" w:cs="Times New Roman"/>
+                <w:color w:val="172B4D"/>
+                <w:sz w:val="26"/>
+                <w:szCs w:val="26"/>
+                <w:shd w:val="clear" w:color="auto" w:fill="FFFFFF"/>
+              </w:rPr>
+              <w:t>Value1</w:t>
+            </w:r>
+            <w:r>
+              <w:rPr>
+                <w:rFonts w:ascii="Times New Roman" w:hAnsi="Times New Roman" w:cs="Times New Roman"/>
+                <w:color w:val="172B4D"/>
+                <w:sz w:val="26"/>
+                <w:szCs w:val="26"/>
+                <w:shd w:val="clear" w:color="auto" w:fill="FFFFFF"/>
+              </w:rPr>
+              <w:t>": "</w:t>
+            </w:r>
+            <w:r>
+              <w:rPr>
+                <w:rFonts w:ascii="Times New Roman" w:hAnsi="Times New Roman" w:cs="Times New Roman"/>
+                <w:color w:val="172B4D"/>
+                <w:sz w:val="26"/>
+                <w:szCs w:val="26"/>
+                <w:shd w:val="clear" w:color="auto" w:fill="FFFFFF"/>
+              </w:rPr>
+              <w:t>&lt;</w:t>
+            </w:r>
+            <w:r>
+              <w:rPr>
+                <w:rFonts w:ascii="Times New Roman" w:hAnsi="Times New Roman" w:cs="Times New Roman"/>
+                <w:color w:val="172B4D"/>
+                <w:sz w:val="26"/>
+                <w:szCs w:val="26"/>
+                <w:shd w:val="clear" w:color="auto" w:fill="FFFFFF"/>
+              </w:rPr>
+              <w:t>value1</w:t>
+            </w:r>
+            <w:r>
+              <w:rPr>
+                <w:rFonts w:ascii="Times New Roman" w:hAnsi="Times New Roman" w:cs="Times New Roman"/>
+                <w:color w:val="172B4D"/>
+                <w:sz w:val="26"/>
+                <w:szCs w:val="26"/>
+                <w:shd w:val="clear" w:color="auto" w:fill="FFFFFF"/>
+              </w:rPr>
+              <w:t>&gt;</w:t>
+            </w:r>
+            <w:r>
+              <w:rPr>
+                <w:rFonts w:ascii="Times New Roman" w:hAnsi="Times New Roman" w:cs="Times New Roman"/>
+                <w:color w:val="172B4D"/>
+                <w:sz w:val="26"/>
+                <w:szCs w:val="26"/>
+                <w:shd w:val="clear" w:color="auto" w:fill="FFFFFF"/>
+              </w:rPr>
+              <w:t>"</w:t>
+            </w:r>
+            <w:r>
+              <w:rPr>
+                <w:rFonts w:ascii="Times New Roman" w:hAnsi="Times New Roman" w:cs="Times New Roman"/>
+                <w:color w:val="172B4D"/>
+                <w:sz w:val="26"/>
+                <w:szCs w:val="26"/>
+                <w:shd w:val="clear" w:color="auto" w:fill="FFFFFF"/>
+              </w:rPr>
+              <w:t>,</w:t>
+            </w:r>
+          </w:p>
+          <w:p>
+            <w:pPr>
+              <w:rPr>
+                <w:rFonts w:ascii="Times New Roman" w:hAnsi="Times New Roman" w:cs="Times New Roman"/>
+                <w:sz w:val="26"/>
+                <w:szCs w:val="26"/>
+              </w:rPr>
+            </w:pPr>
+            <w:r>
+              <w:rPr>
+                <w:rFonts w:ascii="Times New Roman" w:hAnsi="Times New Roman" w:cs="Times New Roman"/>
+                <w:color w:val="172B4D"/>
+                <w:sz w:val="26"/>
+                <w:szCs w:val="26"/>
+                <w:shd w:val="clear" w:color="auto" w:fill="FFFFFF"/>
+              </w:rPr>
+              <w:t xml:space="preserve">     </w:t>
+            </w:r>
+            <w:r>
+              <w:rPr>
+                <w:rFonts w:ascii="Times New Roman" w:hAnsi="Times New Roman" w:cs="Times New Roman"/>
+                <w:color w:val="172B4D"/>
+                <w:sz w:val="26"/>
+                <w:szCs w:val="26"/>
+                <w:shd w:val="clear" w:color="auto" w:fill="FFFFFF"/>
+              </w:rPr>
+              <w:t>"</w:t>
+            </w:r>
+            <w:r>
+              <w:rPr>
+                <w:rFonts w:ascii="Times New Roman" w:hAnsi="Times New Roman" w:cs="Times New Roman"/>
+                <w:color w:val="172B4D"/>
+                <w:sz w:val="26"/>
+                <w:szCs w:val="26"/>
+                <w:shd w:val="clear" w:color="auto" w:fill="FFFFFF"/>
+              </w:rPr>
+              <w:t>Value</w:t>
+            </w:r>
+            <w:r>
+              <w:rPr>
+                <w:rFonts w:ascii="Times New Roman" w:hAnsi="Times New Roman" w:cs="Times New Roman"/>
+                <w:color w:val="172B4D"/>
+                <w:sz w:val="26"/>
+                <w:szCs w:val="26"/>
+                <w:shd w:val="clear" w:color="auto" w:fill="FFFFFF"/>
+              </w:rPr>
+              <w:t>2</w:t>
+            </w:r>
+            <w:r>
+              <w:rPr>
+                <w:rFonts w:ascii="Times New Roman" w:hAnsi="Times New Roman" w:cs="Times New Roman"/>
+                <w:color w:val="172B4D"/>
+                <w:sz w:val="26"/>
+                <w:szCs w:val="26"/>
+                <w:shd w:val="clear" w:color="auto" w:fill="FFFFFF"/>
+              </w:rPr>
+              <w:t>": "</w:t>
+            </w:r>
+            <w:r>
+              <w:rPr>
+                <w:rFonts w:ascii="Times New Roman" w:hAnsi="Times New Roman" w:cs="Times New Roman"/>
+                <w:color w:val="172B4D"/>
+                <w:sz w:val="26"/>
+                <w:szCs w:val="26"/>
+                <w:shd w:val="clear" w:color="auto" w:fill="FFFFFF"/>
+              </w:rPr>
+              <w:t>&lt;value</w:t>
+            </w:r>
+            <w:r>
+              <w:rPr>
+                <w:rFonts w:ascii="Times New Roman" w:hAnsi="Times New Roman" w:cs="Times New Roman"/>
+                <w:color w:val="172B4D"/>
+                <w:sz w:val="26"/>
+                <w:szCs w:val="26"/>
+                <w:shd w:val="clear" w:color="auto" w:fill="FFFFFF"/>
+              </w:rPr>
+              <w:t>2</w:t>
+            </w:r>
+            <w:r>
+              <w:rPr>
+                <w:rFonts w:ascii="Times New Roman" w:hAnsi="Times New Roman" w:cs="Times New Roman"/>
+                <w:color w:val="172B4D"/>
+                <w:sz w:val="26"/>
+                <w:szCs w:val="26"/>
+                <w:shd w:val="clear" w:color="auto" w:fill="FFFFFF"/>
+              </w:rPr>
+              <w:t>&gt;</w:t>
+            </w:r>
+            <w:r>
+              <w:rPr>
+                <w:rFonts w:ascii="Times New Roman" w:hAnsi="Times New Roman" w:cs="Times New Roman"/>
+                <w:color w:val="172B4D"/>
+                <w:sz w:val="26"/>
+                <w:szCs w:val="26"/>
+                <w:shd w:val="clear" w:color="auto" w:fill="FFFFFF"/>
+              </w:rPr>
+              <w:t>"</w:t>
+            </w:r>
+            <w:r>
+              <w:rPr>
+                <w:rFonts w:ascii="Times New Roman" w:hAnsi="Times New Roman" w:cs="Times New Roman"/>
+                <w:color w:val="172B4D"/>
+                <w:sz w:val="26"/>
+                <w:szCs w:val="26"/>
+                <w:shd w:val="clear" w:color="auto" w:fill="FFFFFF"/>
+              </w:rPr>
+              <w:t>,</w:t>
+            </w:r>
+          </w:p>
+          <w:p>
+            <w:pPr>
+              <w:rPr>
+                <w:rFonts w:ascii="Times New Roman" w:hAnsi="Times New Roman" w:cs="Times New Roman"/>
+                <w:sz w:val="26"/>
+                <w:szCs w:val="26"/>
+              </w:rPr>
+            </w:pPr>
+            <w:r>
+              <w:rPr>
+                <w:rFonts w:ascii="Times New Roman" w:hAnsi="Times New Roman" w:cs="Times New Roman"/>
+                <w:color w:val="172B4D"/>
+                <w:sz w:val="26"/>
+                <w:szCs w:val="26"/>
+                <w:shd w:val="clear" w:color="auto" w:fill="FFFFFF"/>
+              </w:rPr>
+              <w:t xml:space="preserve">     </w:t>
+            </w:r>
+            <w:r>
+              <w:rPr>
+                <w:rFonts w:ascii="Times New Roman" w:hAnsi="Times New Roman" w:cs="Times New Roman"/>
+                <w:color w:val="172B4D"/>
+                <w:sz w:val="26"/>
+                <w:szCs w:val="26"/>
+                <w:shd w:val="clear" w:color="auto" w:fill="FFFFFF"/>
+              </w:rPr>
+              <w:t>"</w:t>
+            </w:r>
+            <w:r>
+              <w:rPr>
+                <w:rFonts w:ascii="Times New Roman" w:hAnsi="Times New Roman" w:cs="Times New Roman"/>
+                <w:color w:val="172B4D"/>
+                <w:sz w:val="26"/>
+                <w:szCs w:val="26"/>
+                <w:shd w:val="clear" w:color="auto" w:fill="FFFFFF"/>
+              </w:rPr>
+              <w:t>Operator</w:t>
+            </w:r>
+            <w:r>
+              <w:rPr>
+                <w:rFonts w:ascii="Times New Roman" w:hAnsi="Times New Roman" w:cs="Times New Roman"/>
+                <w:color w:val="172B4D"/>
+                <w:sz w:val="26"/>
+                <w:szCs w:val="26"/>
+                <w:shd w:val="clear" w:color="auto" w:fill="FFFFFF"/>
+              </w:rPr>
+              <w:t>": "</w:t>
+            </w:r>
+            <w:r>
+              <w:rPr>
+                <w:rFonts w:ascii="Times New Roman" w:hAnsi="Times New Roman" w:cs="Times New Roman"/>
+                <w:color w:val="172B4D"/>
+                <w:sz w:val="26"/>
+                <w:szCs w:val="26"/>
+                <w:shd w:val="clear" w:color="auto" w:fill="FFFFFF"/>
+              </w:rPr>
+              <w:t>&lt;</w:t>
+            </w:r>
+            <w:r>
+              <w:rPr>
+                <w:rFonts w:ascii="Times New Roman" w:hAnsi="Times New Roman" w:cs="Times New Roman"/>
+                <w:color w:val="172B4D"/>
+                <w:sz w:val="26"/>
+                <w:szCs w:val="26"/>
+                <w:shd w:val="clear" w:color="auto" w:fill="FFFFFF"/>
+              </w:rPr>
+              <w:t>operator</w:t>
+            </w:r>
+            <w:r>
+              <w:rPr>
+                <w:rFonts w:ascii="Times New Roman" w:hAnsi="Times New Roman" w:cs="Times New Roman"/>
+                <w:color w:val="172B4D"/>
+                <w:sz w:val="26"/>
+                <w:szCs w:val="26"/>
+                <w:shd w:val="clear" w:color="auto" w:fill="FFFFFF"/>
+              </w:rPr>
+              <w:t>&gt;</w:t>
+            </w:r>
+            <w:r>
+              <w:rPr>
+                <w:rFonts w:ascii="Times New Roman" w:hAnsi="Times New Roman" w:cs="Times New Roman"/>
+                <w:color w:val="172B4D"/>
+                <w:sz w:val="26"/>
+                <w:szCs w:val="26"/>
+                <w:shd w:val="clear" w:color="auto" w:fill="FFFFFF"/>
+              </w:rPr>
+              <w:t>"</w:t>
+            </w:r>
+          </w:p>
+          <w:p>
+            <w:pPr>
+              <w:rPr>
+                <w:rFonts w:ascii="Times New Roman" w:hAnsi="Times New Roman" w:cs="Times New Roman"/>
+                <w:sz w:val="26"/>
+                <w:szCs w:val="26"/>
+              </w:rPr>
+            </w:pPr>
+            <w:r>
+              <w:rPr>
+                <w:rFonts w:ascii="Times New Roman" w:hAnsi="Times New Roman" w:cs="Times New Roman"/>
+                <w:color w:val="172B4D"/>
+                <w:sz w:val="26"/>
+                <w:szCs w:val="26"/>
+                <w:shd w:val="clear" w:color="auto" w:fill="FFFFFF"/>
+              </w:rPr>
+              <w:t xml:space="preserve">     </w:t>
+            </w:r>
+            <w:r>
+              <w:rPr>
+                <w:rFonts w:ascii="Times New Roman" w:hAnsi="Times New Roman" w:cs="Times New Roman"/>
+                <w:color w:val="172B4D"/>
+                <w:sz w:val="26"/>
+                <w:szCs w:val="26"/>
+                <w:shd w:val="clear" w:color="auto" w:fill="FFFFFF"/>
+              </w:rPr>
+              <w:t>"</w:t>
+            </w:r>
+            <w:r>
+              <w:rPr>
+                <w:rFonts w:ascii="Times New Roman" w:hAnsi="Times New Roman" w:cs="Times New Roman"/>
+                <w:color w:val="172B4D"/>
+                <w:sz w:val="26"/>
+                <w:szCs w:val="26"/>
+                <w:shd w:val="clear" w:color="auto" w:fill="FFFFFF"/>
+              </w:rPr>
+              <w:t>FieldName</w:t>
+            </w:r>
+            <w:r>
+              <w:rPr>
+                <w:rFonts w:ascii="Times New Roman" w:hAnsi="Times New Roman" w:cs="Times New Roman"/>
+                <w:color w:val="172B4D"/>
+                <w:sz w:val="26"/>
+                <w:szCs w:val="26"/>
+                <w:shd w:val="clear" w:color="auto" w:fill="FFFFFF"/>
+              </w:rPr>
+              <w:t>": "</w:t>
+            </w:r>
+            <w:r>
+              <w:rPr>
+                <w:rFonts w:ascii="Times New Roman" w:hAnsi="Times New Roman" w:cs="Times New Roman"/>
+                <w:color w:val="172B4D"/>
+                <w:sz w:val="26"/>
+                <w:szCs w:val="26"/>
+                <w:shd w:val="clear" w:color="auto" w:fill="FFFFFF"/>
+              </w:rPr>
+              <w:t>&lt;</w:t>
+            </w:r>
+            <w:r>
+              <w:rPr>
+                <w:rFonts w:ascii="Times New Roman" w:hAnsi="Times New Roman" w:cs="Times New Roman"/>
+                <w:color w:val="172B4D"/>
+                <w:sz w:val="26"/>
+                <w:szCs w:val="26"/>
+                <w:shd w:val="clear" w:color="auto" w:fill="FFFFFF"/>
+              </w:rPr>
+              <w:t>fiel_name</w:t>
+            </w:r>
+            <w:r>
+              <w:rPr>
+                <w:rFonts w:ascii="Times New Roman" w:hAnsi="Times New Roman" w:cs="Times New Roman"/>
+                <w:color w:val="172B4D"/>
+                <w:sz w:val="26"/>
+                <w:szCs w:val="26"/>
+                <w:shd w:val="clear" w:color="auto" w:fill="FFFFFF"/>
+              </w:rPr>
+              <w:t>&gt;</w:t>
+            </w:r>
+            <w:r>
+              <w:rPr>
+                <w:rFonts w:ascii="Times New Roman" w:hAnsi="Times New Roman" w:cs="Times New Roman"/>
+                <w:color w:val="172B4D"/>
+                <w:sz w:val="26"/>
+                <w:szCs w:val="26"/>
+                <w:shd w:val="clear" w:color="auto" w:fill="FFFFFF"/>
+              </w:rPr>
+              <w:t>"</w:t>
+            </w:r>
+          </w:p>
+          <w:p>
+            <w:pPr>
+              <w:rPr>
+                <w:rFonts w:ascii="Times New Roman" w:hAnsi="Times New Roman" w:cs="Times New Roman"/>
+                <w:sz w:val="26"/>
+                <w:szCs w:val="26"/>
+              </w:rPr>
+            </w:pPr>
+          </w:p>
+          <w:p>
+            <w:pPr>
+              <w:rPr>
+                <w:rFonts w:ascii="Times New Roman" w:hAnsi="Times New Roman" w:cs="Times New Roman"/>
+                <w:sz w:val="26"/>
+                <w:szCs w:val="26"/>
+              </w:rPr>
+            </w:pPr>
+            <w:r>
+              <w:rPr>
+                <w:rFonts w:ascii="Times New Roman" w:hAnsi="Times New Roman" w:cs="Times New Roman"/>
+                <w:sz w:val="26"/>
+                <w:szCs w:val="26"/>
+              </w:rPr>
+              <w:t>}</w:t>
+            </w:r>
+            <w:r>
+              <w:rPr>
+                <w:rFonts w:ascii="Times New Roman" w:hAnsi="Times New Roman" w:cs="Times New Roman"/>
+                <w:sz w:val="26"/>
+                <w:szCs w:val="26"/>
+              </w:rPr>
+              <w:t>,…]</w:t>
+            </w:r>
+          </w:p>
+        </w:tc>
+        <w:tc>
+          <w:tcPr>
+            <w:tcW w:w="4675" w:type="dxa"/>
+          </w:tcPr>
+          <w:p>
+            <w:pPr>
+              <w:rPr>
+                <w:rFonts w:ascii="Times New Roman" w:hAnsi="Times New Roman" w:cs="Times New Roman"/>
+                <w:color w:val="172B4D"/>
+                <w:sz w:val="26"/>
+                <w:szCs w:val="26"/>
+                <w:shd w:val="clear" w:color="auto" w:fill="FFFFFF"/>
+              </w:rPr>
+            </w:pPr>
+          </w:p>
+        </w:tc>
+      </w:tr>
     </w:tbl>
     <w:p>
       <w:pPr>
@@ -3306,8 +3854,6 @@
               </w:rPr>
               <w:t>ctr no</w:t>
             </w:r>
-            <w:bookmarkStart w:id="0" w:name="_GoBack"/>
-            <w:bookmarkEnd w:id="0"/>
           </w:p>
           <w:p>
             <w:pPr>

</xml_diff>